<commit_message>
report - added 'data' section
</commit_message>
<xml_diff>
--- a/Wikipedia Summary - Report - Alon Wolf and Aviv Hadar.docx
+++ b/Wikipedia Summary - Report - Alon Wolf and Aviv Hadar.docx
@@ -1340,7 +1340,7 @@
           </mc:Choice>
           <mc:Fallback>
             <w:pict>
-              <v:group w14:anchorId="0A6A4D3D" id="קבוצה 23" o:spid="_x0000_s1026" style="position:absolute;left:0;text-align:left;margin-left:0;margin-top:0;width:507.35pt;height:196.15pt;z-index:251660288;mso-position-horizontal:center;mso-position-horizontal-relative:margin" coordsize="64431,24911" o:gfxdata="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">
+              <v:group w14:anchorId="74046792" id="קבוצה 23" o:spid="_x0000_s1026" style="position:absolute;left:0;text-align:left;margin-left:0;margin-top:0;width:507.35pt;height:196.15pt;z-index:251660288;mso-position-horizontal:center;mso-position-horizontal-relative:margin" coordsize="64431,24911" o:gfxdata="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">
                 <v:shape id="תמונה 20" o:spid="_x0000_s1027" type="#_x0000_t75" style="position:absolute;width:33102;height:24911;visibility:visible;mso-wrap-style:square" o:gfxdata="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">
                   <v:imagedata r:id="rId10" o:title=""/>
                 </v:shape>
@@ -1357,39 +1357,21 @@
     <w:p>
       <w:pPr>
         <w:rPr>
-          <w:rFonts w:hint="cs"/>
-          <w:sz w:val="32"/>
-          <w:szCs w:val="32"/>
-        </w:rPr>
-      </w:pPr>
-    </w:p>
-    <w:p>
-      <w:pPr>
-        <w:rPr>
-          <w:rFonts w:hint="cs"/>
-          <w:sz w:val="32"/>
-          <w:szCs w:val="32"/>
-          <w:rtl/>
-        </w:rPr>
-      </w:pPr>
-      <w:r>
-        <w:rPr>
-          <w:rFonts w:hint="cs"/>
-          <w:sz w:val="32"/>
-          <w:szCs w:val="32"/>
-          <w:rtl/>
-        </w:rPr>
-        <w:t>תוצאות</w:t>
-      </w:r>
-      <w:r>
-        <w:rPr>
-          <w:rFonts w:hint="cs"/>
-          <w:sz w:val="32"/>
-          <w:szCs w:val="32"/>
-          <w:rtl/>
-        </w:rPr>
-        <w:t xml:space="preserve"> </w:t>
-      </w:r>
+          <w:sz w:val="32"/>
+          <w:szCs w:val="32"/>
+          <w:rtl/>
+        </w:rPr>
+      </w:pPr>
+    </w:p>
+    <w:p>
+      <w:pPr>
+        <w:rPr>
+          <w:rFonts w:hint="cs"/>
+          <w:sz w:val="32"/>
+          <w:szCs w:val="32"/>
+          <w:rtl/>
+        </w:rPr>
+      </w:pPr>
       <w:r>
         <w:rPr>
           <w:rFonts w:hint="cs"/>
@@ -1399,7 +1381,7 @@
           <w:szCs w:val="32"/>
           <w:rtl/>
         </w:rPr>
-        <w:t xml:space="preserve">// </w:t>
+        <w:t>תהליך</w:t>
       </w:r>
       <w:r>
         <w:rPr>
@@ -1410,10 +1392,91 @@
           <w:szCs w:val="32"/>
           <w:rtl/>
         </w:rPr>
+        <w:t xml:space="preserve"> </w:t>
+      </w:r>
+      <w:r>
+        <w:rPr>
+          <w:rFonts w:hint="cs"/>
+          <w:i/>
+          <w:iCs/>
+          <w:sz w:val="32"/>
+          <w:szCs w:val="32"/>
+          <w:rtl/>
+        </w:rPr>
+        <w:t xml:space="preserve">// </w:t>
+      </w:r>
+      <w:r>
+        <w:rPr>
+          <w:rFonts w:hint="cs"/>
+          <w:i/>
+          <w:iCs/>
+          <w:sz w:val="32"/>
+          <w:szCs w:val="32"/>
+          <w:rtl/>
+        </w:rPr>
         <w:t>אלון</w:t>
       </w:r>
+    </w:p>
+    <w:p>
+      <w:pPr>
+        <w:rPr>
+          <w:rFonts w:hint="cs"/>
+          <w:sz w:val="32"/>
+          <w:szCs w:val="32"/>
+        </w:rPr>
+      </w:pPr>
       <w:bookmarkStart w:id="0" w:name="_GoBack"/>
       <w:bookmarkEnd w:id="0"/>
+    </w:p>
+    <w:p>
+      <w:pPr>
+        <w:rPr>
+          <w:rFonts w:hint="cs"/>
+          <w:sz w:val="32"/>
+          <w:szCs w:val="32"/>
+          <w:rtl/>
+        </w:rPr>
+      </w:pPr>
+      <w:r>
+        <w:rPr>
+          <w:rFonts w:hint="cs"/>
+          <w:sz w:val="32"/>
+          <w:szCs w:val="32"/>
+          <w:rtl/>
+        </w:rPr>
+        <w:t>תוצאות</w:t>
+      </w:r>
+      <w:r>
+        <w:rPr>
+          <w:rFonts w:hint="cs"/>
+          <w:sz w:val="32"/>
+          <w:szCs w:val="32"/>
+          <w:rtl/>
+        </w:rPr>
+        <w:t xml:space="preserve"> </w:t>
+      </w:r>
+      <w:r>
+        <w:rPr>
+          <w:rFonts w:hint="cs"/>
+          <w:i/>
+          <w:iCs/>
+          <w:sz w:val="32"/>
+          <w:szCs w:val="32"/>
+          <w:rtl/>
+        </w:rPr>
+        <w:t xml:space="preserve">// </w:t>
+      </w:r>
+      <w:r>
+        <w:rPr>
+          <w:rFonts w:hint="cs"/>
+          <w:i/>
+          <w:iCs/>
+          <w:sz w:val="32"/>
+          <w:szCs w:val="32"/>
+          <w:rtl/>
+        </w:rPr>
+        <w:t>אלון</w:t>
+      </w:r>
     </w:p>
     <w:p>
       <w:pPr>

</xml_diff>